<commit_message>
Correct mistatement regarding ROOT
</commit_message>
<xml_diff>
--- a/docs/project summary/FNAL HDF5 Summary phase II.docx
+++ b/docs/project summary/FNAL HDF5 Summary phase II.docx
@@ -1,6 +1,6 @@
 
 <file path=word/document.xml><?xml version="1.0" encoding="utf-8"?>
-<w:document xmlns:wpc="http://schemas.microsoft.com/office/word/2010/wordprocessingCanvas" xmlns:mc="http://schemas.openxmlformats.org/markup-compatibility/2006" xmlns:o="urn:schemas-microsoft-com:office:office" xmlns:r="http://schemas.openxmlformats.org/officeDocument/2006/relationships" xmlns:m="http://schemas.openxmlformats.org/officeDocument/2006/math" xmlns:v="urn:schemas-microsoft-com:vml" xmlns:wp14="http://schemas.microsoft.com/office/word/2010/wordprocessingDrawing" xmlns:wp="http://schemas.openxmlformats.org/drawingml/2006/wordprocessingDrawing" xmlns:w10="urn:schemas-microsoft-com:office:word" xmlns:w="http://schemas.openxmlformats.org/wordprocessingml/2006/main" xmlns:w14="http://schemas.microsoft.com/office/word/2010/wordml" xmlns:w15="http://schemas.microsoft.com/office/word/2012/wordml" xmlns:wpg="http://schemas.microsoft.com/office/word/2010/wordprocessingGroup" xmlns:wpi="http://schemas.microsoft.com/office/word/2010/wordprocessingInk" xmlns:wne="http://schemas.microsoft.com/office/word/2006/wordml" xmlns:wps="http://schemas.microsoft.com/office/word/2010/wordprocessingShape" mc:Ignorable="w14 w15 wp14">
+<w:document xmlns:wpc="http://schemas.microsoft.com/office/word/2010/wordprocessingCanvas" xmlns:cx="http://schemas.microsoft.com/office/drawing/2014/chartex" xmlns:cx1="http://schemas.microsoft.com/office/drawing/2015/9/8/chartex" xmlns:cx2="http://schemas.microsoft.com/office/drawing/2015/10/21/chartex" xmlns:cx3="http://schemas.microsoft.com/office/drawing/2016/5/9/chartex" xmlns:cx4="http://schemas.microsoft.com/office/drawing/2016/5/10/chartex" xmlns:cx5="http://schemas.microsoft.com/office/drawing/2016/5/11/chartex" xmlns:cx6="http://schemas.microsoft.com/office/drawing/2016/5/12/chartex" xmlns:cx7="http://schemas.microsoft.com/office/drawing/2016/5/13/chartex" xmlns:cx8="http://schemas.microsoft.com/office/drawing/2016/5/14/chartex" xmlns:mc="http://schemas.openxmlformats.org/markup-compatibility/2006" xmlns:aink="http://schemas.microsoft.com/office/drawing/2016/ink" xmlns:am3d="http://schemas.microsoft.com/office/drawing/2017/model3d" xmlns:o="urn:schemas-microsoft-com:office:office" xmlns:r="http://schemas.openxmlformats.org/officeDocument/2006/relationships" xmlns:m="http://schemas.openxmlformats.org/officeDocument/2006/math" xmlns:v="urn:schemas-microsoft-com:vml" xmlns:wp14="http://schemas.microsoft.com/office/word/2010/wordprocessingDrawing" xmlns:wp="http://schemas.openxmlformats.org/drawingml/2006/wordprocessingDrawing" xmlns:w10="urn:schemas-microsoft-com:office:word" xmlns:w="http://schemas.openxmlformats.org/wordprocessingml/2006/main" xmlns:w14="http://schemas.microsoft.com/office/word/2010/wordml" xmlns:w15="http://schemas.microsoft.com/office/word/2012/wordml" xmlns:w16cex="http://schemas.microsoft.com/office/word/2018/wordml/cex" xmlns:w16cid="http://schemas.microsoft.com/office/word/2016/wordml/cid" xmlns:w16="http://schemas.microsoft.com/office/word/2018/wordml" xmlns:w16se="http://schemas.microsoft.com/office/word/2015/wordml/symex" xmlns:wpg="http://schemas.microsoft.com/office/word/2010/wordprocessingGroup" xmlns:wpi="http://schemas.microsoft.com/office/word/2010/wordprocessingInk" xmlns:wne="http://schemas.microsoft.com/office/word/2006/wordml" xmlns:wps="http://schemas.microsoft.com/office/word/2010/wordprocessingShape" mc:Ignorable="w14 w15 w16se w16cid w16 w16cex wp14">
   <w:body>
     <w:p>
       <w:pPr>
@@ -87,15 +87,7 @@
         <w:spacing w:after="0"/>
       </w:pPr>
       <w:r>
-        <w:t xml:space="preserve">Marc </w:t>
-      </w:r>
-      <w:proofErr w:type="spellStart"/>
-      <w:r>
-        <w:t>Paterno</w:t>
-      </w:r>
-      <w:proofErr w:type="spellEnd"/>
-      <w:r>
-        <w:t xml:space="preserve"> (FNAL)</w:t>
+        <w:t>Marc Paterno (FNAL)</w:t>
       </w:r>
     </w:p>
     <w:p>
@@ -203,16 +195,8 @@
         <w:rPr>
           <w:rFonts w:asciiTheme="minorHAnsi" w:hAnsiTheme="minorHAnsi" w:cstheme="minorHAnsi"/>
         </w:rPr>
-        <w:t xml:space="preserve">at </w:t>
-      </w:r>
-      <w:proofErr w:type="spellStart"/>
-      <w:r>
-        <w:rPr>
-          <w:rFonts w:asciiTheme="minorHAnsi" w:hAnsiTheme="minorHAnsi" w:cstheme="minorHAnsi"/>
-        </w:rPr>
-        <w:t>Fermilab</w:t>
-      </w:r>
-      <w:proofErr w:type="spellEnd"/>
+        <w:t>at Fermilab</w:t>
+      </w:r>
       <w:r>
         <w:rPr>
           <w:rFonts w:asciiTheme="minorHAnsi" w:hAnsiTheme="minorHAnsi" w:cstheme="minorHAnsi"/>
@@ -1418,13 +1402,7 @@
         <w:rPr>
           <w:rFonts w:cstheme="minorHAnsi"/>
         </w:rPr>
-        <w:instrText xml:space="preserve"> </w:instrText>
-      </w:r>
-      <w:r>
-        <w:rPr>
-          <w:rFonts w:cstheme="minorHAnsi"/>
-        </w:rPr>
-        <w:instrText xml:space="preserve">SEQ Figure \* ARABIC </w:instrText>
+        <w:instrText xml:space="preserve"> SEQ Figure \* ARABIC </w:instrText>
       </w:r>
       <w:r>
         <w:rPr>
@@ -1494,7 +1472,25 @@
         <w:rPr>
           <w:rFonts w:asciiTheme="minorHAnsi" w:hAnsiTheme="minorHAnsi" w:cstheme="minorHAnsi"/>
         </w:rPr>
-        <w:t>, unlike ROOT, HDF5 is not limited to having a single file open at a time. Current ROOT-based data processing generally use</w:t>
+        <w:t xml:space="preserve"> neither </w:t>
+      </w:r>
+      <w:r>
+        <w:rPr>
+          <w:rFonts w:asciiTheme="minorHAnsi" w:hAnsiTheme="minorHAnsi" w:cstheme="minorHAnsi"/>
+        </w:rPr>
+        <w:t>ROOT</w:t>
+      </w:r>
+      <w:r>
+        <w:rPr>
+          <w:rFonts w:asciiTheme="minorHAnsi" w:hAnsiTheme="minorHAnsi" w:cstheme="minorHAnsi"/>
+        </w:rPr>
+        <w:t xml:space="preserve"> nor</w:t>
+      </w:r>
+      <w:r>
+        <w:rPr>
+          <w:rFonts w:asciiTheme="minorHAnsi" w:hAnsiTheme="minorHAnsi" w:cstheme="minorHAnsi"/>
+        </w:rPr>
+        <w:t xml:space="preserve"> HDF5 is not limited to having a single file open at a time. Current ROOT-based data processing generally use</w:t>
       </w:r>
       <w:r>
         <w:rPr>
@@ -1542,13 +1538,7 @@
         <w:rPr>
           <w:rFonts w:asciiTheme="minorHAnsi" w:hAnsiTheme="minorHAnsi" w:cstheme="minorHAnsi"/>
         </w:rPr>
-        <w:t>determined by the OS and fi</w:t>
-      </w:r>
-      <w:r>
-        <w:rPr>
-          <w:rFonts w:asciiTheme="minorHAnsi" w:hAnsiTheme="minorHAnsi" w:cstheme="minorHAnsi"/>
-        </w:rPr>
-        <w:t>le system, independent data files can be stored</w:t>
+        <w:t>determined by the OS and file system, independent data files can be stored</w:t>
       </w:r>
       <w:r>
         <w:rPr>
@@ -1572,13 +1562,7 @@
         <w:rPr>
           <w:rFonts w:asciiTheme="minorHAnsi" w:hAnsiTheme="minorHAnsi" w:cstheme="minorHAnsi"/>
         </w:rPr>
-        <w:t xml:space="preserve"> be used to present a single file to downstream software. It is entirely up to the user to decide how many files to cr</w:t>
-      </w:r>
-      <w:r>
-        <w:rPr>
-          <w:rFonts w:asciiTheme="minorHAnsi" w:hAnsiTheme="minorHAnsi" w:cstheme="minorHAnsi"/>
-        </w:rPr>
-        <w:t>eate.</w:t>
+        <w:t xml:space="preserve"> be used to present a single file to downstream software. It is entirely up to the user to decide how many files to create.</w:t>
       </w:r>
     </w:p>
     <w:p>
@@ -1605,6 +1589,7 @@
       <w:r>
         <w:rPr>
           <w:rFonts w:asciiTheme="minorHAnsi" w:hAnsiTheme="minorHAnsi" w:cstheme="minorHAnsi"/>
+          <w:noProof/>
         </w:rPr>
         <w:lastRenderedPageBreak/>
         <w:drawing>
@@ -1663,24 +1648,14 @@
       <w:r>
         <w:t xml:space="preserve">Figure </w:t>
       </w:r>
-      <w:r>
-        <w:fldChar w:fldCharType="begin"/>
-      </w:r>
-      <w:r>
-        <w:instrText xml:space="preserve"> SEQ Figure \* ARABIC </w:instrText>
-      </w:r>
-      <w:r>
-        <w:fldChar w:fldCharType="separate"/>
-      </w:r>
-      <w:r>
-        <w:rPr>
-          <w:noProof/>
-        </w:rPr>
-        <w:t>3</w:t>
-      </w:r>
-      <w:r>
-        <w:fldChar w:fldCharType="end"/>
-      </w:r>
+      <w:fldSimple w:instr=" SEQ Figure \* ARABIC ">
+        <w:r>
+          <w:rPr>
+            <w:noProof/>
+          </w:rPr>
+          <w:t>3</w:t>
+        </w:r>
+      </w:fldSimple>
       <w:r>
         <w:t>- Data file organization through multiple steps. Each numbered box represents the data from a processing step and each cylinder represents a data file. Schemes A and B are explained in the text.</w:t>
       </w:r>
@@ -1817,6 +1792,7 @@
       <w:r>
         <w:rPr>
           <w:rFonts w:asciiTheme="minorHAnsi" w:hAnsiTheme="minorHAnsi" w:cstheme="minorHAnsi"/>
+          <w:noProof/>
         </w:rPr>
         <w:drawing>
           <wp:inline distT="0" distB="0" distL="0" distR="0" wp14:anchorId="3A3B9F48" wp14:editId="00F1CF5A">
@@ -1942,14 +1918,14 @@
         <w:rPr>
           <w:rFonts w:cstheme="minorHAnsi"/>
         </w:rPr>
-        <w:t xml:space="preserve"> Note that channel 3 is an empty hit collection and is associated with no hits in the second dataset</w:t>
+        <w:t xml:space="preserve"> Note that channel 3 is an empty hit collection and is associated with no hits in the second </w:t>
       </w:r>
       <w:proofErr w:type="gramStart"/>
       <w:r>
         <w:rPr>
           <w:rFonts w:cstheme="minorHAnsi"/>
         </w:rPr>
-        <w:t>..</w:t>
+        <w:t>dataset..</w:t>
       </w:r>
       <w:proofErr w:type="gramEnd"/>
     </w:p>
@@ -2503,47 +2479,47 @@
         <w:rPr>
           <w:rFonts w:asciiTheme="minorHAnsi" w:hAnsiTheme="minorHAnsi" w:cstheme="minorHAnsi"/>
         </w:rPr>
+        <w:t xml:space="preserve"> An </w:t>
+      </w:r>
+      <w:proofErr w:type="spellStart"/>
+      <w:r>
+        <w:rPr>
+          <w:rFonts w:asciiTheme="minorHAnsi" w:hAnsiTheme="minorHAnsi" w:cstheme="minorHAnsi"/>
+        </w:rPr>
+        <w:t>MCTruth</w:t>
+      </w:r>
+      <w:proofErr w:type="spellEnd"/>
+      <w:r>
+        <w:rPr>
+          <w:rFonts w:asciiTheme="minorHAnsi" w:hAnsiTheme="minorHAnsi" w:cstheme="minorHAnsi"/>
+        </w:rPr>
+        <w:t xml:space="preserve"> object is constructed</w:t>
+      </w:r>
+      <w:r>
+        <w:rPr>
+          <w:rFonts w:asciiTheme="minorHAnsi" w:hAnsiTheme="minorHAnsi" w:cstheme="minorHAnsi"/>
+        </w:rPr>
         <w:t xml:space="preserve"> </w:t>
       </w:r>
+      <w:r>
+        <w:rPr>
+          <w:rFonts w:asciiTheme="minorHAnsi" w:hAnsiTheme="minorHAnsi" w:cstheme="minorHAnsi"/>
+        </w:rPr>
+        <w:t xml:space="preserve">by starting with an entry from the </w:t>
+      </w:r>
       <w:proofErr w:type="gramStart"/>
       <w:r>
         <w:rPr>
           <w:rFonts w:asciiTheme="minorHAnsi" w:hAnsiTheme="minorHAnsi" w:cstheme="minorHAnsi"/>
         </w:rPr>
-        <w:t>An</w:t>
+        <w:t>truths</w:t>
       </w:r>
       <w:proofErr w:type="gramEnd"/>
       <w:r>
         <w:rPr>
           <w:rFonts w:asciiTheme="minorHAnsi" w:hAnsiTheme="minorHAnsi" w:cstheme="minorHAnsi"/>
         </w:rPr>
-        <w:t xml:space="preserve"> </w:t>
-      </w:r>
-      <w:proofErr w:type="spellStart"/>
-      <w:r>
-        <w:rPr>
-          <w:rFonts w:asciiTheme="minorHAnsi" w:hAnsiTheme="minorHAnsi" w:cstheme="minorHAnsi"/>
-        </w:rPr>
-        <w:t>MCTruth</w:t>
-      </w:r>
-      <w:proofErr w:type="spellEnd"/>
-      <w:r>
-        <w:rPr>
-          <w:rFonts w:asciiTheme="minorHAnsi" w:hAnsiTheme="minorHAnsi" w:cstheme="minorHAnsi"/>
-        </w:rPr>
-        <w:t xml:space="preserve"> object is constructed</w:t>
-      </w:r>
-      <w:r>
-        <w:rPr>
-          <w:rFonts w:asciiTheme="minorHAnsi" w:hAnsiTheme="minorHAnsi" w:cstheme="minorHAnsi"/>
-        </w:rPr>
-        <w:t xml:space="preserve"> </w:t>
-      </w:r>
-      <w:r>
-        <w:rPr>
-          <w:rFonts w:asciiTheme="minorHAnsi" w:hAnsiTheme="minorHAnsi" w:cstheme="minorHAnsi"/>
-        </w:rPr>
-        <w:t>by starting with an entry from the truths dataset, getting the corresponding neutrino and particle data using the stored indices, and then</w:t>
+        <w:t xml:space="preserve"> dataset, getting the corresponding neutrino and particle data using the stored indices, and then</w:t>
       </w:r>
       <w:r>
         <w:rPr>
@@ -2741,21 +2717,7 @@
         <w:rPr>
           <w:rFonts w:cstheme="minorHAnsi"/>
         </w:rPr>
-        <w:t xml:space="preserve"> (</w:t>
-      </w:r>
-      <w:proofErr w:type="gramStart"/>
-      <w:r>
-        <w:rPr>
-          <w:rFonts w:cstheme="minorHAnsi"/>
-        </w:rPr>
-        <w:t>A</w:t>
-      </w:r>
-      <w:proofErr w:type="gramEnd"/>
-      <w:r>
-        <w:rPr>
-          <w:rFonts w:cstheme="minorHAnsi"/>
-        </w:rPr>
-        <w:t xml:space="preserve"> in figure 6)</w:t>
+        <w:t xml:space="preserve"> (A in figure 6)</w:t>
       </w:r>
       <w:r>
         <w:rPr>
@@ -2888,6 +2850,7 @@
       <w:r>
         <w:rPr>
           <w:rFonts w:asciiTheme="minorHAnsi" w:hAnsiTheme="minorHAnsi" w:cstheme="minorHAnsi"/>
+          <w:noProof/>
         </w:rPr>
         <w:drawing>
           <wp:inline distT="0" distB="0" distL="0" distR="0" wp14:anchorId="75978BD3" wp14:editId="3E47ED14">
@@ -3016,31 +2979,7 @@
         <w:rPr>
           <w:rFonts w:asciiTheme="minorHAnsi" w:hAnsiTheme="minorHAnsi" w:cstheme="minorHAnsi"/>
         </w:rPr>
-        <w:t xml:space="preserve">read from the disk </w:t>
-      </w:r>
-      <w:r>
-        <w:rPr>
-          <w:rFonts w:asciiTheme="minorHAnsi" w:hAnsiTheme="minorHAnsi" w:cstheme="minorHAnsi"/>
-        </w:rPr>
-        <w:t>(</w:t>
-      </w:r>
-      <w:r>
-        <w:rPr>
-          <w:rFonts w:asciiTheme="minorHAnsi" w:hAnsiTheme="minorHAnsi" w:cstheme="minorHAnsi"/>
-        </w:rPr>
-        <w:t>or constructed</w:t>
-      </w:r>
-      <w:r>
-        <w:rPr>
-          <w:rFonts w:asciiTheme="minorHAnsi" w:hAnsiTheme="minorHAnsi" w:cstheme="minorHAnsi"/>
-        </w:rPr>
-        <w:t>)</w:t>
-      </w:r>
-      <w:r>
-        <w:rPr>
-          <w:rFonts w:asciiTheme="minorHAnsi" w:hAnsiTheme="minorHAnsi" w:cstheme="minorHAnsi"/>
-        </w:rPr>
-        <w:t xml:space="preserve"> at the beginning of I/O, </w:t>
+        <w:t xml:space="preserve">read from the disk (or constructed) at the beginning of I/O, </w:t>
       </w:r>
       <w:r>
         <w:rPr>
@@ -3052,13 +2991,7 @@
         <w:rPr>
           <w:rFonts w:asciiTheme="minorHAnsi" w:hAnsiTheme="minorHAnsi" w:cstheme="minorHAnsi"/>
         </w:rPr>
-        <w:t xml:space="preserve"> until </w:t>
-      </w:r>
-      <w:r>
-        <w:rPr>
-          <w:rFonts w:asciiTheme="minorHAnsi" w:hAnsiTheme="minorHAnsi" w:cstheme="minorHAnsi"/>
-        </w:rPr>
-        <w:t>it is no longer needed</w:t>
+        <w:t xml:space="preserve"> until it is no longer needed</w:t>
       </w:r>
       <w:r>
         <w:rPr>
@@ -3094,15 +3027,7 @@
         <w:rPr>
           <w:rFonts w:asciiTheme="minorHAnsi" w:hAnsiTheme="minorHAnsi" w:cstheme="minorHAnsi"/>
         </w:rPr>
-        <w:t xml:space="preserve"> As a way </w:t>
-      </w:r>
-      <w:bookmarkStart w:id="0" w:name="_GoBack"/>
-      <w:bookmarkEnd w:id="0"/>
-      <w:r>
-        <w:rPr>
-          <w:rFonts w:asciiTheme="minorHAnsi" w:hAnsiTheme="minorHAnsi" w:cstheme="minorHAnsi"/>
-        </w:rPr>
-        <w:t>of ensuring that that condition holds, a single dictionary was created in the root group of the HDF5 file and used</w:t>
+        <w:t xml:space="preserve"> As a way of ensuring that that condition holds, a single dictionary was created in the root group of the HDF5 file and used</w:t>
       </w:r>
       <w:r>
         <w:rPr>
@@ -3323,21 +3248,7 @@
         <w:rPr>
           <w:rFonts w:asciiTheme="minorHAnsi" w:hAnsiTheme="minorHAnsi" w:cstheme="minorHAnsi"/>
         </w:rPr>
-        <w:t xml:space="preserve">: An </w:t>
-      </w:r>
-      <w:proofErr w:type="gramStart"/>
-      <w:r>
-        <w:rPr>
-          <w:rFonts w:asciiTheme="minorHAnsi" w:hAnsiTheme="minorHAnsi" w:cstheme="minorHAnsi"/>
-        </w:rPr>
-        <w:t>associations</w:t>
-      </w:r>
-      <w:proofErr w:type="gramEnd"/>
-      <w:r>
-        <w:rPr>
-          <w:rFonts w:asciiTheme="minorHAnsi" w:hAnsiTheme="minorHAnsi" w:cstheme="minorHAnsi"/>
-        </w:rPr>
-        <w:t xml:space="preserve"> dataset, which stores the </w:t>
+        <w:t xml:space="preserve">: An associations dataset, which stores the </w:t>
       </w:r>
       <w:r>
         <w:rPr>
@@ -3469,21 +3380,7 @@
         <w:rPr>
           <w:rFonts w:asciiTheme="minorHAnsi" w:hAnsiTheme="minorHAnsi" w:cstheme="minorHAnsi"/>
         </w:rPr>
-        <w:t xml:space="preserve"> (lacking even </w:t>
-      </w:r>
-      <w:proofErr w:type="gramStart"/>
-      <w:r>
-        <w:rPr>
-          <w:rFonts w:asciiTheme="minorHAnsi" w:hAnsiTheme="minorHAnsi" w:cstheme="minorHAnsi"/>
-        </w:rPr>
-        <w:t>an</w:t>
-      </w:r>
-      <w:proofErr w:type="gramEnd"/>
-      <w:r>
-        <w:rPr>
-          <w:rFonts w:asciiTheme="minorHAnsi" w:hAnsiTheme="minorHAnsi" w:cstheme="minorHAnsi"/>
-        </w:rPr>
-        <w:t xml:space="preserve"> </w:t>
+        <w:t xml:space="preserve"> (lacking even an </w:t>
       </w:r>
       <w:proofErr w:type="spellStart"/>
       <w:r>
@@ -3582,21 +3479,11 @@
           <w:rFonts w:asciiTheme="minorHAnsi" w:hAnsiTheme="minorHAnsi" w:cstheme="minorHAnsi"/>
         </w:rPr>
       </w:pPr>
-      <w:proofErr w:type="spellStart"/>
-      <w:proofErr w:type="gramStart"/>
-      <w:r>
-        <w:rPr>
-          <w:rFonts w:asciiTheme="minorHAnsi" w:hAnsiTheme="minorHAnsi" w:cstheme="minorHAnsi"/>
-        </w:rPr>
-        <w:t>macOS</w:t>
-      </w:r>
-      <w:proofErr w:type="spellEnd"/>
-      <w:proofErr w:type="gramEnd"/>
-      <w:r>
-        <w:rPr>
-          <w:rFonts w:asciiTheme="minorHAnsi" w:hAnsiTheme="minorHAnsi" w:cstheme="minorHAnsi"/>
-        </w:rPr>
-        <w:t xml:space="preserve"> Sierra (10.12.6)</w:t>
+      <w:r>
+        <w:rPr>
+          <w:rFonts w:asciiTheme="minorHAnsi" w:hAnsiTheme="minorHAnsi" w:cstheme="minorHAnsi"/>
+        </w:rPr>
+        <w:t>macOS Sierra (10.12.6)</w:t>
       </w:r>
     </w:p>
     <w:p>
@@ -3787,7 +3674,6 @@
         </w:rPr>
       </w:pPr>
       <w:proofErr w:type="spellStart"/>
-      <w:proofErr w:type="gramStart"/>
       <w:r>
         <w:rPr>
           <w:rFonts w:asciiTheme="minorHAnsi" w:hAnsiTheme="minorHAnsi" w:cstheme="minorHAnsi"/>
@@ -3795,7 +3681,6 @@
         <w:t>dunetpc</w:t>
       </w:r>
       <w:proofErr w:type="spellEnd"/>
-      <w:proofErr w:type="gramEnd"/>
       <w:r>
         <w:rPr>
           <w:rFonts w:asciiTheme="minorHAnsi" w:hAnsiTheme="minorHAnsi" w:cstheme="minorHAnsi"/>
@@ -3811,19 +3696,11 @@
           <w:rFonts w:asciiTheme="minorHAnsi" w:hAnsiTheme="minorHAnsi" w:cstheme="minorHAnsi"/>
         </w:rPr>
       </w:pPr>
-      <w:proofErr w:type="gramStart"/>
-      <w:r>
-        <w:rPr>
-          <w:rFonts w:asciiTheme="minorHAnsi" w:hAnsiTheme="minorHAnsi" w:cstheme="minorHAnsi"/>
-        </w:rPr>
-        <w:t>gallery</w:t>
-      </w:r>
-      <w:proofErr w:type="gramEnd"/>
-      <w:r>
-        <w:rPr>
-          <w:rFonts w:asciiTheme="minorHAnsi" w:hAnsiTheme="minorHAnsi" w:cstheme="minorHAnsi"/>
-        </w:rPr>
-        <w:t xml:space="preserve"> v1.03.12 / e14 / prof</w:t>
+      <w:r>
+        <w:rPr>
+          <w:rFonts w:asciiTheme="minorHAnsi" w:hAnsiTheme="minorHAnsi" w:cstheme="minorHAnsi"/>
+        </w:rPr>
+        <w:t>gallery v1.03.12 / e14 / prof</w:t>
       </w:r>
     </w:p>
     <w:p>
@@ -3850,7 +3727,6 @@
         </w:rPr>
       </w:pPr>
       <w:proofErr w:type="spellStart"/>
-      <w:proofErr w:type="gramStart"/>
       <w:r>
         <w:rPr>
           <w:rFonts w:asciiTheme="minorHAnsi" w:hAnsiTheme="minorHAnsi" w:cstheme="minorHAnsi"/>
@@ -3862,14 +3738,7 @@
         <w:rPr>
           <w:rFonts w:asciiTheme="minorHAnsi" w:hAnsiTheme="minorHAnsi" w:cstheme="minorHAnsi"/>
         </w:rPr>
-        <w:t>/g</w:t>
-      </w:r>
-      <w:proofErr w:type="gramEnd"/>
-      <w:r>
-        <w:rPr>
-          <w:rFonts w:asciiTheme="minorHAnsi" w:hAnsiTheme="minorHAnsi" w:cstheme="minorHAnsi"/>
-        </w:rPr>
-        <w:t>++ 6.3.0</w:t>
+        <w:t>/g++ 6.3.0</w:t>
       </w:r>
     </w:p>
     <w:p>
@@ -5228,21 +5097,7 @@
         <w:rPr>
           <w:rFonts w:asciiTheme="minorHAnsi" w:hAnsiTheme="minorHAnsi" w:cstheme="minorHAnsi"/>
         </w:rPr>
-        <w:t xml:space="preserve">. The C++ standard library's </w:t>
-      </w:r>
-      <w:proofErr w:type="spellStart"/>
-      <w:r>
-        <w:rPr>
-          <w:rFonts w:asciiTheme="minorHAnsi" w:hAnsiTheme="minorHAnsi" w:cstheme="minorHAnsi"/>
-        </w:rPr>
-        <w:t>chrono</w:t>
-      </w:r>
-      <w:proofErr w:type="spellEnd"/>
-      <w:r>
-        <w:rPr>
-          <w:rFonts w:asciiTheme="minorHAnsi" w:hAnsiTheme="minorHAnsi" w:cstheme="minorHAnsi"/>
-        </w:rPr>
-        <w:t xml:space="preserve"> API was used for this. The timed </w:t>
+        <w:t xml:space="preserve">. The C++ standard library's chrono API was used for this. The timed </w:t>
       </w:r>
       <w:r>
         <w:rPr>
@@ -6576,13 +6431,7 @@
         <w:rPr>
           <w:rFonts w:asciiTheme="minorHAnsi" w:hAnsiTheme="minorHAnsi" w:cstheme="minorHAnsi"/>
         </w:rPr>
-        <w:t xml:space="preserve"> </w:t>
-      </w:r>
-      <w:r>
-        <w:rPr>
-          <w:rFonts w:asciiTheme="minorHAnsi" w:hAnsiTheme="minorHAnsi" w:cstheme="minorHAnsi"/>
-        </w:rPr>
-        <w:t xml:space="preserve">Opening a Vector of </w:t>
+        <w:t xml:space="preserve"> Opening a Vector of </w:t>
       </w:r>
       <w:proofErr w:type="spellStart"/>
       <w:r>
@@ -6596,13 +6445,7 @@
         <w:rPr>
           <w:rFonts w:asciiTheme="minorHAnsi" w:hAnsiTheme="minorHAnsi" w:cstheme="minorHAnsi"/>
         </w:rPr>
-        <w:t xml:space="preserve"> in HDF5</w:t>
-      </w:r>
-      <w:r>
-        <w:rPr>
-          <w:rFonts w:asciiTheme="minorHAnsi" w:hAnsiTheme="minorHAnsi" w:cstheme="minorHAnsi"/>
-        </w:rPr>
-        <w:t xml:space="preserve"> involves opening five datasets, and this overhead is large compared to the paucity of data stored in each one.</w:t>
+        <w:t xml:space="preserve"> in HDF5 involves opening five datasets, and this overhead is large compared to the paucity of data stored in each one.</w:t>
       </w:r>
       <w:r>
         <w:rPr>
@@ -7496,7 +7339,6 @@
         </w:rPr>
         <w:footnoteReference w:id="4"/>
       </w:r>
-      <w:proofErr w:type="gramStart"/>
       <w:r>
         <w:rPr>
           <w:rFonts w:cstheme="minorHAnsi"/>
@@ -7517,7 +7359,6 @@
         </w:rPr>
         <w:t>.</w:t>
       </w:r>
-      <w:proofErr w:type="gramEnd"/>
     </w:p>
     <w:p>
       <w:pPr>
@@ -7918,7 +7759,7 @@
 </file>
 
 <file path=word/endnotes.xml><?xml version="1.0" encoding="utf-8"?>
-<w:endnotes xmlns:wpc="http://schemas.microsoft.com/office/word/2010/wordprocessingCanvas" xmlns:mc="http://schemas.openxmlformats.org/markup-compatibility/2006" xmlns:o="urn:schemas-microsoft-com:office:office" xmlns:r="http://schemas.openxmlformats.org/officeDocument/2006/relationships" xmlns:m="http://schemas.openxmlformats.org/officeDocument/2006/math" xmlns:v="urn:schemas-microsoft-com:vml" xmlns:wp14="http://schemas.microsoft.com/office/word/2010/wordprocessingDrawing" xmlns:wp="http://schemas.openxmlformats.org/drawingml/2006/wordprocessingDrawing" xmlns:w10="urn:schemas-microsoft-com:office:word" xmlns:w="http://schemas.openxmlformats.org/wordprocessingml/2006/main" xmlns:w14="http://schemas.microsoft.com/office/word/2010/wordml" xmlns:w15="http://schemas.microsoft.com/office/word/2012/wordml" xmlns:wpg="http://schemas.microsoft.com/office/word/2010/wordprocessingGroup" xmlns:wpi="http://schemas.microsoft.com/office/word/2010/wordprocessingInk" xmlns:wne="http://schemas.microsoft.com/office/word/2006/wordml" xmlns:wps="http://schemas.microsoft.com/office/word/2010/wordprocessingShape" mc:Ignorable="w14 w15 wp14">
+<w:endnotes xmlns:wpc="http://schemas.microsoft.com/office/word/2010/wordprocessingCanvas" xmlns:cx="http://schemas.microsoft.com/office/drawing/2014/chartex" xmlns:cx1="http://schemas.microsoft.com/office/drawing/2015/9/8/chartex" xmlns:cx2="http://schemas.microsoft.com/office/drawing/2015/10/21/chartex" xmlns:cx3="http://schemas.microsoft.com/office/drawing/2016/5/9/chartex" xmlns:cx4="http://schemas.microsoft.com/office/drawing/2016/5/10/chartex" xmlns:cx5="http://schemas.microsoft.com/office/drawing/2016/5/11/chartex" xmlns:cx6="http://schemas.microsoft.com/office/drawing/2016/5/12/chartex" xmlns:cx7="http://schemas.microsoft.com/office/drawing/2016/5/13/chartex" xmlns:cx8="http://schemas.microsoft.com/office/drawing/2016/5/14/chartex" xmlns:mc="http://schemas.openxmlformats.org/markup-compatibility/2006" xmlns:aink="http://schemas.microsoft.com/office/drawing/2016/ink" xmlns:am3d="http://schemas.microsoft.com/office/drawing/2017/model3d" xmlns:o="urn:schemas-microsoft-com:office:office" xmlns:r="http://schemas.openxmlformats.org/officeDocument/2006/relationships" xmlns:m="http://schemas.openxmlformats.org/officeDocument/2006/math" xmlns:v="urn:schemas-microsoft-com:vml" xmlns:wp14="http://schemas.microsoft.com/office/word/2010/wordprocessingDrawing" xmlns:wp="http://schemas.openxmlformats.org/drawingml/2006/wordprocessingDrawing" xmlns:w10="urn:schemas-microsoft-com:office:word" xmlns:w="http://schemas.openxmlformats.org/wordprocessingml/2006/main" xmlns:w14="http://schemas.microsoft.com/office/word/2010/wordml" xmlns:w15="http://schemas.microsoft.com/office/word/2012/wordml" xmlns:w16cex="http://schemas.microsoft.com/office/word/2018/wordml/cex" xmlns:w16cid="http://schemas.microsoft.com/office/word/2016/wordml/cid" xmlns:w16="http://schemas.microsoft.com/office/word/2018/wordml" xmlns:w16se="http://schemas.microsoft.com/office/word/2015/wordml/symex" xmlns:wpg="http://schemas.microsoft.com/office/word/2010/wordprocessingGroup" xmlns:wpi="http://schemas.microsoft.com/office/word/2010/wordprocessingInk" xmlns:wne="http://schemas.microsoft.com/office/word/2006/wordml" xmlns:wps="http://schemas.microsoft.com/office/word/2010/wordprocessingShape" mc:Ignorable="w14 w15 w16se w16cid w16 w16cex wp14">
   <w:endnote w:type="separator" w:id="-1">
     <w:p>
       <w:r>
@@ -7937,7 +7778,7 @@
 </file>
 
 <file path=word/footnotes.xml><?xml version="1.0" encoding="utf-8"?>
-<w:footnotes xmlns:wpc="http://schemas.microsoft.com/office/word/2010/wordprocessingCanvas" xmlns:mc="http://schemas.openxmlformats.org/markup-compatibility/2006" xmlns:o="urn:schemas-microsoft-com:office:office" xmlns:r="http://schemas.openxmlformats.org/officeDocument/2006/relationships" xmlns:m="http://schemas.openxmlformats.org/officeDocument/2006/math" xmlns:v="urn:schemas-microsoft-com:vml" xmlns:wp14="http://schemas.microsoft.com/office/word/2010/wordprocessingDrawing" xmlns:wp="http://schemas.openxmlformats.org/drawingml/2006/wordprocessingDrawing" xmlns:w10="urn:schemas-microsoft-com:office:word" xmlns:w="http://schemas.openxmlformats.org/wordprocessingml/2006/main" xmlns:w14="http://schemas.microsoft.com/office/word/2010/wordml" xmlns:w15="http://schemas.microsoft.com/office/word/2012/wordml" xmlns:wpg="http://schemas.microsoft.com/office/word/2010/wordprocessingGroup" xmlns:wpi="http://schemas.microsoft.com/office/word/2010/wordprocessingInk" xmlns:wne="http://schemas.microsoft.com/office/word/2006/wordml" xmlns:wps="http://schemas.microsoft.com/office/word/2010/wordprocessingShape" mc:Ignorable="w14 w15 wp14">
+<w:footnotes xmlns:wpc="http://schemas.microsoft.com/office/word/2010/wordprocessingCanvas" xmlns:cx="http://schemas.microsoft.com/office/drawing/2014/chartex" xmlns:cx1="http://schemas.microsoft.com/office/drawing/2015/9/8/chartex" xmlns:cx2="http://schemas.microsoft.com/office/drawing/2015/10/21/chartex" xmlns:cx3="http://schemas.microsoft.com/office/drawing/2016/5/9/chartex" xmlns:cx4="http://schemas.microsoft.com/office/drawing/2016/5/10/chartex" xmlns:cx5="http://schemas.microsoft.com/office/drawing/2016/5/11/chartex" xmlns:cx6="http://schemas.microsoft.com/office/drawing/2016/5/12/chartex" xmlns:cx7="http://schemas.microsoft.com/office/drawing/2016/5/13/chartex" xmlns:cx8="http://schemas.microsoft.com/office/drawing/2016/5/14/chartex" xmlns:mc="http://schemas.openxmlformats.org/markup-compatibility/2006" xmlns:aink="http://schemas.microsoft.com/office/drawing/2016/ink" xmlns:am3d="http://schemas.microsoft.com/office/drawing/2017/model3d" xmlns:o="urn:schemas-microsoft-com:office:office" xmlns:r="http://schemas.openxmlformats.org/officeDocument/2006/relationships" xmlns:m="http://schemas.openxmlformats.org/officeDocument/2006/math" xmlns:v="urn:schemas-microsoft-com:vml" xmlns:wp14="http://schemas.microsoft.com/office/word/2010/wordprocessingDrawing" xmlns:wp="http://schemas.openxmlformats.org/drawingml/2006/wordprocessingDrawing" xmlns:w10="urn:schemas-microsoft-com:office:word" xmlns:w="http://schemas.openxmlformats.org/wordprocessingml/2006/main" xmlns:w14="http://schemas.microsoft.com/office/word/2010/wordml" xmlns:w15="http://schemas.microsoft.com/office/word/2012/wordml" xmlns:w16cex="http://schemas.microsoft.com/office/word/2018/wordml/cex" xmlns:w16cid="http://schemas.microsoft.com/office/word/2016/wordml/cid" xmlns:w16="http://schemas.microsoft.com/office/word/2018/wordml" xmlns:w16se="http://schemas.microsoft.com/office/word/2015/wordml/symex" xmlns:wpg="http://schemas.microsoft.com/office/word/2010/wordprocessingGroup" xmlns:wpi="http://schemas.microsoft.com/office/word/2010/wordprocessingInk" xmlns:wne="http://schemas.microsoft.com/office/word/2006/wordml" xmlns:wps="http://schemas.microsoft.com/office/word/2010/wordprocessingShape" mc:Ignorable="w14 w15 w16se w16cid w16 w16cex wp14">
   <w:footnote w:type="separator" w:id="-1">
     <w:p>
       <w:r>
@@ -8064,7 +7905,7 @@
 </file>
 
 <file path=word/numbering.xml><?xml version="1.0" encoding="utf-8"?>
-<w:numbering xmlns:wpc="http://schemas.microsoft.com/office/word/2010/wordprocessingCanvas" xmlns:mc="http://schemas.openxmlformats.org/markup-compatibility/2006" xmlns:o="urn:schemas-microsoft-com:office:office" xmlns:r="http://schemas.openxmlformats.org/officeDocument/2006/relationships" xmlns:m="http://schemas.openxmlformats.org/officeDocument/2006/math" xmlns:v="urn:schemas-microsoft-com:vml" xmlns:wp14="http://schemas.microsoft.com/office/word/2010/wordprocessingDrawing" xmlns:wp="http://schemas.openxmlformats.org/drawingml/2006/wordprocessingDrawing" xmlns:w10="urn:schemas-microsoft-com:office:word" xmlns:w="http://schemas.openxmlformats.org/wordprocessingml/2006/main" xmlns:w14="http://schemas.microsoft.com/office/word/2010/wordml" xmlns:w15="http://schemas.microsoft.com/office/word/2012/wordml" xmlns:wpg="http://schemas.microsoft.com/office/word/2010/wordprocessingGroup" xmlns:wpi="http://schemas.microsoft.com/office/word/2010/wordprocessingInk" xmlns:wne="http://schemas.microsoft.com/office/word/2006/wordml" xmlns:wps="http://schemas.microsoft.com/office/word/2010/wordprocessingShape" mc:Ignorable="w14 w15 wp14">
+<w:numbering xmlns:wpc="http://schemas.microsoft.com/office/word/2010/wordprocessingCanvas" xmlns:cx="http://schemas.microsoft.com/office/drawing/2014/chartex" xmlns:cx1="http://schemas.microsoft.com/office/drawing/2015/9/8/chartex" xmlns:cx2="http://schemas.microsoft.com/office/drawing/2015/10/21/chartex" xmlns:cx3="http://schemas.microsoft.com/office/drawing/2016/5/9/chartex" xmlns:cx4="http://schemas.microsoft.com/office/drawing/2016/5/10/chartex" xmlns:cx5="http://schemas.microsoft.com/office/drawing/2016/5/11/chartex" xmlns:cx6="http://schemas.microsoft.com/office/drawing/2016/5/12/chartex" xmlns:cx7="http://schemas.microsoft.com/office/drawing/2016/5/13/chartex" xmlns:cx8="http://schemas.microsoft.com/office/drawing/2016/5/14/chartex" xmlns:mc="http://schemas.openxmlformats.org/markup-compatibility/2006" xmlns:aink="http://schemas.microsoft.com/office/drawing/2016/ink" xmlns:am3d="http://schemas.microsoft.com/office/drawing/2017/model3d" xmlns:o="urn:schemas-microsoft-com:office:office" xmlns:r="http://schemas.openxmlformats.org/officeDocument/2006/relationships" xmlns:m="http://schemas.openxmlformats.org/officeDocument/2006/math" xmlns:v="urn:schemas-microsoft-com:vml" xmlns:wp14="http://schemas.microsoft.com/office/word/2010/wordprocessingDrawing" xmlns:wp="http://schemas.openxmlformats.org/drawingml/2006/wordprocessingDrawing" xmlns:w10="urn:schemas-microsoft-com:office:word" xmlns:w="http://schemas.openxmlformats.org/wordprocessingml/2006/main" xmlns:w14="http://schemas.microsoft.com/office/word/2010/wordml" xmlns:w15="http://schemas.microsoft.com/office/word/2012/wordml" xmlns:w16cex="http://schemas.microsoft.com/office/word/2018/wordml/cex" xmlns:w16cid="http://schemas.microsoft.com/office/word/2016/wordml/cid" xmlns:w16="http://schemas.microsoft.com/office/word/2018/wordml" xmlns:w16se="http://schemas.microsoft.com/office/word/2015/wordml/symex" xmlns:wpg="http://schemas.microsoft.com/office/word/2010/wordprocessingGroup" xmlns:wpi="http://schemas.microsoft.com/office/word/2010/wordprocessingInk" xmlns:wne="http://schemas.microsoft.com/office/word/2006/wordml" xmlns:wps="http://schemas.microsoft.com/office/word/2010/wordprocessingShape" mc:Ignorable="w14 w15 w16se w16cid w16 w16cex wp14">
   <w:abstractNum w:abstractNumId="0" w15:restartNumberingAfterBreak="0">
     <w:nsid w:val="30D45F38"/>
     <w:multiLevelType w:val="hybridMultilevel"/>
@@ -8854,7 +8695,7 @@
 </file>
 
 <file path=word/styles.xml><?xml version="1.0" encoding="utf-8"?>
-<w:styles xmlns:mc="http://schemas.openxmlformats.org/markup-compatibility/2006" xmlns:r="http://schemas.openxmlformats.org/officeDocument/2006/relationships" xmlns:w="http://schemas.openxmlformats.org/wordprocessingml/2006/main" xmlns:w14="http://schemas.microsoft.com/office/word/2010/wordml" xmlns:w15="http://schemas.microsoft.com/office/word/2012/wordml" mc:Ignorable="w14 w15">
+<w:styles xmlns:mc="http://schemas.openxmlformats.org/markup-compatibility/2006" xmlns:r="http://schemas.openxmlformats.org/officeDocument/2006/relationships" xmlns:w="http://schemas.openxmlformats.org/wordprocessingml/2006/main" xmlns:w14="http://schemas.microsoft.com/office/word/2010/wordml" xmlns:w15="http://schemas.microsoft.com/office/word/2012/wordml" xmlns:w16cex="http://schemas.microsoft.com/office/word/2018/wordml/cex" xmlns:w16cid="http://schemas.microsoft.com/office/word/2016/wordml/cid" xmlns:w16="http://schemas.microsoft.com/office/word/2018/wordml" xmlns:w16se="http://schemas.microsoft.com/office/word/2015/wordml/symex" mc:Ignorable="w14 w15 w16se w16cid w16 w16cex">
   <w:docDefaults>
     <w:rPrDefault>
       <w:rPr>
@@ -8870,7 +8711,7 @@
       </w:pPr>
     </w:pPrDefault>
   </w:docDefaults>
-  <w:latentStyles w:defLockedState="0" w:defUIPriority="99" w:defSemiHidden="0" w:defUnhideWhenUsed="0" w:defQFormat="0" w:count="371">
+  <w:latentStyles w:defLockedState="0" w:defUIPriority="99" w:defSemiHidden="0" w:defUnhideWhenUsed="0" w:defQFormat="0" w:count="376">
     <w:lsdException w:name="Normal" w:uiPriority="0" w:qFormat="1"/>
     <w:lsdException w:name="heading 1" w:uiPriority="9" w:qFormat="1"/>
     <w:lsdException w:name="heading 2" w:semiHidden="1" w:uiPriority="9" w:unhideWhenUsed="1" w:qFormat="1"/>
@@ -8976,7 +8817,6 @@
     <w:lsdException w:name="HTML Sample" w:semiHidden="1" w:unhideWhenUsed="1"/>
     <w:lsdException w:name="HTML Typewriter" w:semiHidden="1" w:unhideWhenUsed="1"/>
     <w:lsdException w:name="HTML Variable" w:semiHidden="1" w:unhideWhenUsed="1"/>
-    <w:lsdException w:name="Normal Table" w:semiHidden="1" w:unhideWhenUsed="1"/>
     <w:lsdException w:name="annotation subject" w:semiHidden="1" w:unhideWhenUsed="1"/>
     <w:lsdException w:name="No List" w:semiHidden="1" w:unhideWhenUsed="1"/>
     <w:lsdException w:name="Outline List 1" w:semiHidden="1" w:unhideWhenUsed="1"/>
@@ -9019,11 +8859,8 @@
     <w:lsdException w:name="Table Contemporary" w:semiHidden="1" w:unhideWhenUsed="1"/>
     <w:lsdException w:name="Table Elegant" w:semiHidden="1" w:unhideWhenUsed="1"/>
     <w:lsdException w:name="Table Professional" w:semiHidden="1" w:unhideWhenUsed="1"/>
-    <w:lsdException w:name="Table Subtle 1" w:semiHidden="1" w:unhideWhenUsed="1"/>
     <w:lsdException w:name="Table Subtle 2" w:semiHidden="1" w:unhideWhenUsed="1"/>
     <w:lsdException w:name="Table Web 1" w:semiHidden="1" w:unhideWhenUsed="1"/>
-    <w:lsdException w:name="Table Web 2" w:semiHidden="1" w:unhideWhenUsed="1"/>
-    <w:lsdException w:name="Table Web 3" w:semiHidden="1" w:unhideWhenUsed="1"/>
     <w:lsdException w:name="Balloon Text" w:semiHidden="1" w:unhideWhenUsed="1"/>
     <w:lsdException w:name="Table Grid" w:uiPriority="39"/>
     <w:lsdException w:name="Table Theme" w:semiHidden="1" w:unhideWhenUsed="1"/>
@@ -9242,6 +9079,11 @@
     <w:lsdException w:name="List Table 5 Dark Accent 6" w:uiPriority="50"/>
     <w:lsdException w:name="List Table 6 Colorful Accent 6" w:uiPriority="51"/>
     <w:lsdException w:name="List Table 7 Colorful Accent 6" w:uiPriority="52"/>
+    <w:lsdException w:name="Mention" w:semiHidden="1" w:unhideWhenUsed="1"/>
+    <w:lsdException w:name="Smart Hyperlink" w:semiHidden="1" w:unhideWhenUsed="1"/>
+    <w:lsdException w:name="Hashtag" w:semiHidden="1" w:unhideWhenUsed="1"/>
+    <w:lsdException w:name="Unresolved Mention" w:semiHidden="1" w:unhideWhenUsed="1"/>
+    <w:lsdException w:name="Smart Link" w:semiHidden="1" w:unhideWhenUsed="1"/>
   </w:latentStyles>
   <w:style w:type="paragraph" w:default="1" w:styleId="Normal">
     <w:name w:val="Normal"/>
@@ -9322,6 +9164,7 @@
   <w:style w:type="character" w:default="1" w:styleId="DefaultParagraphFont">
     <w:name w:val="Default Paragraph Font"/>
     <w:uiPriority w:val="1"/>
+    <w:semiHidden/>
     <w:unhideWhenUsed/>
   </w:style>
   <w:style w:type="table" w:default="1" w:styleId="TableNormal">

</xml_diff>